<commit_message>
Removed unused game logic classes
</commit_message>
<xml_diff>
--- a/Seatunes/Seatunes/Resources/Raw Files/Script.docx
+++ b/Seatunes/Seatunes/Resources/Raw Files/Script.docx
@@ -464,6 +464,12 @@
         <w:t>sequentially show E, G, B</w:t>
       </w:r>
       <w:r>
+        <w:rPr>
+          <w:i/>
+        </w:rPr>
+        <w:t>, D, F</w:t>
+      </w:r>
+      <w:r>
         <w:t xml:space="preserve">) or </w:t>
       </w:r>
       <w:r>
@@ -482,6 +488,12 @@
         <w:t>sequentially show D, F, A, C</w:t>
       </w:r>
       <w:r>
+        <w:rPr>
+          <w:i/>
+        </w:rPr>
+        <w:t>, E</w:t>
+      </w:r>
+      <w:r>
         <w:t>)</w:t>
       </w:r>
     </w:p>
@@ -492,12 +504,54 @@
       </w:r>
       <w:proofErr w:type="gramStart"/>
       <w:r>
-        <w:t>Because that’s how you remember your notes too.</w:t>
+        <w:t xml:space="preserve">Because that’s </w:t>
+      </w:r>
+      <w:r>
+        <w:t>how we remember which clam to play when you see a note.</w:t>
       </w:r>
       <w:proofErr w:type="gramEnd"/>
       <w:r>
         <w:t xml:space="preserve"> </w:t>
       </w:r>
+      <w:r>
+        <w:t xml:space="preserve"> </w:t>
+      </w:r>
+      <w:r>
+        <w:t xml:space="preserve">Each clam has </w:t>
+      </w:r>
+      <w:proofErr w:type="gramStart"/>
+      <w:r>
+        <w:t>it’s own letter</w:t>
+      </w:r>
+      <w:proofErr w:type="gramEnd"/>
+      <w:r>
+        <w:t xml:space="preserve">, </w:t>
+      </w:r>
+      <w:proofErr w:type="gramStart"/>
+      <w:r>
+        <w:t>see</w:t>
+      </w:r>
+      <w:proofErr w:type="gramEnd"/>
+      <w:r>
+        <w:t>? (</w:t>
+      </w:r>
+      <w:proofErr w:type="gramStart"/>
+      <w:r>
+        <w:rPr>
+          <w:i/>
+        </w:rPr>
+        <w:t>show</w:t>
+      </w:r>
+      <w:proofErr w:type="gramEnd"/>
+      <w:r>
+        <w:rPr>
+          <w:i/>
+        </w:rPr>
+        <w:t xml:space="preserve"> letters on clams</w:t>
+      </w:r>
+      <w:r>
+        <w:t>)</w:t>
+      </w:r>
     </w:p>
     <w:p/>
     <w:p>
@@ -505,11 +559,257 @@
         <w:t xml:space="preserve">The first note we’re going to learn is a C. </w:t>
       </w:r>
       <w:r>
-        <w:t>It looks this (show single C). Remember that it as a line through it.</w:t>
-      </w:r>
+        <w:t>It looks this (show single C).</w:t>
+      </w:r>
+      <w:r>
+        <w:t xml:space="preserve"> It has that line through it.</w:t>
+      </w:r>
+      <w:r>
+        <w:t xml:space="preserve"> </w:t>
+      </w:r>
+      <w:r>
+        <w:t>Try playing it!</w:t>
+      </w:r>
+      <w:r>
+        <w:t xml:space="preserve"> (</w:t>
+      </w:r>
+      <w:proofErr w:type="gramStart"/>
+      <w:r>
+        <w:rPr>
+          <w:i/>
+        </w:rPr>
+        <w:t>gray</w:t>
+      </w:r>
+      <w:proofErr w:type="gramEnd"/>
+      <w:r>
+        <w:rPr>
+          <w:i/>
+        </w:rPr>
+        <w:t xml:space="preserve"> out all other clams</w:t>
+      </w:r>
+      <w:r>
+        <w:t>)</w:t>
+      </w:r>
+    </w:p>
+    <w:p/>
+    <w:p>
+      <w:r>
+        <w:t>The next note is a D</w:t>
+      </w:r>
+      <w:r>
+        <w:t>, and then an E</w:t>
+      </w:r>
+      <w:r>
+        <w:t>.</w:t>
+      </w:r>
+      <w:r>
+        <w:t xml:space="preserve"> Try them. (</w:t>
+      </w:r>
+      <w:proofErr w:type="gramStart"/>
+      <w:r>
+        <w:rPr>
+          <w:i/>
+        </w:rPr>
+        <w:t>gray</w:t>
+      </w:r>
+      <w:proofErr w:type="gramEnd"/>
+      <w:r>
+        <w:rPr>
+          <w:i/>
+        </w:rPr>
+        <w:t xml:space="preserve"> out all other clams</w:t>
+      </w:r>
+      <w:r>
+        <w:t>)</w:t>
+      </w:r>
+    </w:p>
+    <w:p/>
+    <w:p>
+      <w:r>
+        <w:t>Good job! Next are F and G. Go for it! (</w:t>
+      </w:r>
+      <w:proofErr w:type="gramStart"/>
+      <w:r>
+        <w:rPr>
+          <w:i/>
+        </w:rPr>
+        <w:t>gray</w:t>
+      </w:r>
+      <w:proofErr w:type="gramEnd"/>
+      <w:r>
+        <w:rPr>
+          <w:i/>
+        </w:rPr>
+        <w:t xml:space="preserve"> out all other clams</w:t>
+      </w:r>
+      <w:r>
+        <w:t>)</w:t>
+      </w:r>
+    </w:p>
+    <w:p/>
+    <w:p>
+      <w:r>
+        <w:t xml:space="preserve">Wow! You’re on a roll. Now we go back to A, B, and </w:t>
+      </w:r>
+      <w:proofErr w:type="gramStart"/>
+      <w:r>
+        <w:t>C.</w:t>
+      </w:r>
+      <w:proofErr w:type="gramEnd"/>
+      <w:r>
+        <w:t xml:space="preserve"> </w:t>
+      </w:r>
+      <w:r>
+        <w:t xml:space="preserve"> </w:t>
+      </w:r>
+      <w:r>
+        <w:t>(</w:t>
+      </w:r>
+      <w:proofErr w:type="gramStart"/>
+      <w:r>
+        <w:rPr>
+          <w:i/>
+        </w:rPr>
+        <w:t>gray</w:t>
+      </w:r>
+      <w:proofErr w:type="gramEnd"/>
+      <w:r>
+        <w:rPr>
+          <w:i/>
+        </w:rPr>
+        <w:t xml:space="preserve"> out all other clams</w:t>
+      </w:r>
+      <w:r>
+        <w:t>)</w:t>
+      </w:r>
+    </w:p>
+    <w:p/>
+    <w:p>
+      <w:r>
+        <w:t xml:space="preserve">Don’t </w:t>
+      </w:r>
+      <w:proofErr w:type="gramStart"/>
+      <w:r>
+        <w:t>worry,</w:t>
+      </w:r>
+      <w:proofErr w:type="gramEnd"/>
+      <w:r>
+        <w:t xml:space="preserve"> I have trouble remember</w:t>
+      </w:r>
+      <w:r>
+        <w:t>ing</w:t>
+      </w:r>
+      <w:r>
+        <w:t xml:space="preserve"> everything too. </w:t>
+      </w:r>
+      <w:r>
+        <w:t>I think of all the notes on the lines like ‘Every Good Boy Does Fine’. (</w:t>
+      </w:r>
+      <w:proofErr w:type="gramStart"/>
+      <w:r>
+        <w:t>show</w:t>
+      </w:r>
+      <w:proofErr w:type="gramEnd"/>
+      <w:r>
+        <w:t xml:space="preserve"> E, G, B, D, F)</w:t>
+      </w:r>
+    </w:p>
+    <w:p/>
+    <w:p>
+      <w:r>
+        <w:t>Try playing it now.</w:t>
+      </w:r>
+    </w:p>
+    <w:p/>
+    <w:p>
+      <w:r>
+        <w:t>Every</w:t>
+      </w:r>
+    </w:p>
+    <w:p/>
+    <w:p>
+      <w:r>
+        <w:t>Good</w:t>
+      </w:r>
+    </w:p>
+    <w:p/>
+    <w:p>
+      <w:r>
+        <w:t>Boy</w:t>
+      </w:r>
+    </w:p>
+    <w:p/>
+    <w:p>
+      <w:r>
+        <w:t xml:space="preserve">Does </w:t>
+      </w:r>
+    </w:p>
+    <w:p/>
+    <w:p>
+      <w:r>
+        <w:t>Fine</w:t>
+      </w:r>
+    </w:p>
+    <w:p/>
+    <w:p>
+      <w:r>
+        <w:t xml:space="preserve">And for the notes in spaces, I think of ‘FACE’. </w:t>
+      </w:r>
+      <w:proofErr w:type="gramStart"/>
+      <w:r>
+        <w:t>Like your face or my face.</w:t>
+      </w:r>
+      <w:proofErr w:type="gramEnd"/>
+      <w:r>
+        <w:t xml:space="preserve"> Try playing those.</w:t>
+      </w:r>
+    </w:p>
+    <w:p/>
+    <w:p>
+      <w:r>
+        <w:t>F</w:t>
+      </w:r>
+    </w:p>
+    <w:p/>
+    <w:p>
+      <w:r>
+        <w:t>A</w:t>
+      </w:r>
+    </w:p>
+    <w:p>
       <w:bookmarkStart w:id="0" w:name="_GoBack"/>
       <w:bookmarkEnd w:id="0"/>
     </w:p>
+    <w:p>
+      <w:r>
+        <w:t>C</w:t>
+      </w:r>
+    </w:p>
+    <w:p/>
+    <w:p>
+      <w:r>
+        <w:t>E</w:t>
+      </w:r>
+    </w:p>
+    <w:p/>
+    <w:p>
+      <w:r>
+        <w:t xml:space="preserve">Well done! I think you’re getting the hang of this. Remember, </w:t>
+      </w:r>
+      <w:proofErr w:type="gramStart"/>
+      <w:r>
+        <w:t>there’s</w:t>
+      </w:r>
+      <w:proofErr w:type="gramEnd"/>
+      <w:r>
+        <w:t xml:space="preserve"> more </w:t>
+      </w:r>
+      <w:r>
+        <w:t>lessons you can try after this if you want more practice. Goodbye for now.</w:t>
+      </w:r>
+    </w:p>
+    <w:p/>
+    <w:p/>
     <w:p>
       <w:pPr>
         <w:rPr>

</xml_diff>

<commit_message>
Initial pass at redoing the speech system
</commit_message>
<xml_diff>
--- a/Seatunes/Seatunes/Resources/Raw Files/Script.docx
+++ b/Seatunes/Seatunes/Resources/Raw Files/Script.docx
@@ -291,15 +291,34 @@
     <w:p/>
     <w:p>
       <w:r>
-        <w:t xml:space="preserve">What ever color bubble you </w:t>
-      </w:r>
-      <w:proofErr w:type="gramStart"/>
-      <w:r>
-        <w:t>see,</w:t>
-      </w:r>
-      <w:proofErr w:type="gramEnd"/>
-      <w:r>
-        <w:t xml:space="preserve"> you have to touch the clam that has that color, so if you see a red bubble, touch the red clam! But you can’t be too </w:t>
+        <w:t>If you see</w:t>
+      </w:r>
+      <w:r>
+        <w:t xml:space="preserve"> </w:t>
+      </w:r>
+      <w:r>
+        <w:t xml:space="preserve">a </w:t>
+      </w:r>
+      <w:r>
+        <w:t>color</w:t>
+      </w:r>
+      <w:r>
+        <w:t>ed</w:t>
+      </w:r>
+      <w:r>
+        <w:t xml:space="preserve"> bubble</w:t>
+      </w:r>
+      <w:r>
+        <w:t>,</w:t>
+      </w:r>
+      <w:r>
+        <w:t xml:space="preserve"> you have to tou</w:t>
+      </w:r>
+      <w:r>
+        <w:t>ch the clam that has that color. S</w:t>
+      </w:r>
+      <w:r>
+        <w:t xml:space="preserve">o if you see a red bubble, touch the red clam! But you can’t be too </w:t>
       </w:r>
       <w:proofErr w:type="gramStart"/>
       <w:r>
@@ -383,463 +402,620 @@
         <w:t>!</w:t>
       </w:r>
     </w:p>
-    <w:p>
+    <w:p/>
+    <w:p>
+      <w:r>
+        <w:t>(</w:t>
+      </w:r>
+      <w:proofErr w:type="gramStart"/>
+      <w:r>
+        <w:rPr>
+          <w:i/>
+        </w:rPr>
+        <w:t>blink</w:t>
+      </w:r>
+      <w:proofErr w:type="gramEnd"/>
+      <w:r>
+        <w:rPr>
+          <w:i/>
+        </w:rPr>
+        <w:t xml:space="preserve"> staff</w:t>
+      </w:r>
+      <w:r>
+        <w:t xml:space="preserve">) </w:t>
+      </w:r>
+      <w:r>
+        <w:t xml:space="preserve">This is called a </w:t>
+      </w:r>
+      <w:r>
+        <w:rPr>
+          <w:b/>
+        </w:rPr>
+        <w:t>staff</w:t>
+      </w:r>
+      <w:r>
+        <w:t xml:space="preserve">. </w:t>
+      </w:r>
+      <w:r>
+        <w:t>This is where all the notes will go.</w:t>
+      </w:r>
+    </w:p>
+    <w:p/>
+    <w:p>
+      <w:r>
+        <w:t>Notes are those funny black circles with tails (</w:t>
+      </w:r>
+      <w:r>
+        <w:rPr>
+          <w:i/>
+        </w:rPr>
+        <w:t>show note sequence</w:t>
+      </w:r>
+      <w:r>
+        <w:t xml:space="preserve">). They can go </w:t>
+      </w:r>
+      <w:r>
+        <w:rPr>
+          <w:b/>
+        </w:rPr>
+        <w:t>on</w:t>
+      </w:r>
+      <w:r>
+        <w:t xml:space="preserve"> the lines like this</w:t>
+      </w:r>
+      <w:r>
+        <w:t>…</w:t>
+      </w:r>
+      <w:r>
+        <w:t xml:space="preserve"> (</w:t>
+      </w:r>
+      <w:proofErr w:type="gramStart"/>
+      <w:r>
+        <w:rPr>
+          <w:i/>
+        </w:rPr>
+        <w:t>sequentially</w:t>
+      </w:r>
+      <w:proofErr w:type="gramEnd"/>
+      <w:r>
+        <w:rPr>
+          <w:i/>
+        </w:rPr>
+        <w:t xml:space="preserve"> show E, G, B</w:t>
+      </w:r>
+      <w:r>
+        <w:rPr>
+          <w:i/>
+        </w:rPr>
+        <w:t>, D, F</w:t>
+      </w:r>
+      <w:r>
+        <w:t xml:space="preserve">) </w:t>
+      </w:r>
+    </w:p>
+    <w:p/>
+    <w:p>
+      <w:r>
+        <w:t>…</w:t>
+      </w:r>
+      <w:proofErr w:type="gramStart"/>
+      <w:r>
+        <w:t>or</w:t>
+      </w:r>
+      <w:proofErr w:type="gramEnd"/>
+      <w:r>
+        <w:t xml:space="preserve"> </w:t>
+      </w:r>
+      <w:r>
+        <w:rPr>
+          <w:b/>
+        </w:rPr>
+        <w:t>in between</w:t>
+      </w:r>
+      <w:r>
+        <w:t xml:space="preserve"> the lines</w:t>
+      </w:r>
+      <w:r>
+        <w:t xml:space="preserve"> like this…</w:t>
+      </w:r>
+      <w:r>
+        <w:t xml:space="preserve"> (</w:t>
+      </w:r>
+      <w:proofErr w:type="gramStart"/>
+      <w:r>
+        <w:rPr>
+          <w:i/>
+        </w:rPr>
+        <w:t>sequentially</w:t>
+      </w:r>
+      <w:proofErr w:type="gramEnd"/>
+      <w:r>
+        <w:rPr>
+          <w:i/>
+        </w:rPr>
+        <w:t xml:space="preserve"> show D, F, A, C</w:t>
+      </w:r>
+      <w:r>
+        <w:rPr>
+          <w:i/>
+        </w:rPr>
+        <w:t>, E</w:t>
+      </w:r>
+      <w:r>
+        <w:t>)</w:t>
+      </w:r>
+    </w:p>
+    <w:p/>
+    <w:p>
+      <w:r>
+        <w:t xml:space="preserve">Do you remember your ABC’s? </w:t>
+      </w:r>
+      <w:proofErr w:type="gramStart"/>
+      <w:r>
+        <w:t xml:space="preserve">Because that’s </w:t>
+      </w:r>
+      <w:r>
+        <w:t>how we remember which clam to play when you see a note.</w:t>
+      </w:r>
+      <w:proofErr w:type="gramEnd"/>
+      <w:r>
+        <w:t xml:space="preserve"> </w:t>
+      </w:r>
+      <w:r>
+        <w:t xml:space="preserve"> </w:t>
+      </w:r>
+      <w:r>
+        <w:t xml:space="preserve">Each clam has </w:t>
+      </w:r>
+      <w:proofErr w:type="gramStart"/>
+      <w:r>
+        <w:t>it’s own letter</w:t>
+      </w:r>
+      <w:proofErr w:type="gramEnd"/>
+      <w:r>
+        <w:t xml:space="preserve">, </w:t>
+      </w:r>
+      <w:proofErr w:type="gramStart"/>
+      <w:r>
+        <w:t>see</w:t>
+      </w:r>
+      <w:proofErr w:type="gramEnd"/>
+      <w:r>
+        <w:t>? (</w:t>
+      </w:r>
+      <w:proofErr w:type="gramStart"/>
+      <w:r>
+        <w:rPr>
+          <w:i/>
+        </w:rPr>
+        <w:t>show</w:t>
+      </w:r>
+      <w:proofErr w:type="gramEnd"/>
+      <w:r>
+        <w:rPr>
+          <w:i/>
+        </w:rPr>
+        <w:t xml:space="preserve"> letters on clams</w:t>
+      </w:r>
+      <w:r>
+        <w:t>)</w:t>
+      </w:r>
+    </w:p>
+    <w:p/>
+    <w:p>
+      <w:r>
+        <w:t xml:space="preserve">The first note we’re going to learn is a </w:t>
+      </w:r>
+      <w:r>
+        <w:rPr>
+          <w:b/>
+        </w:rPr>
+        <w:t>Low</w:t>
+      </w:r>
+      <w:r>
+        <w:t xml:space="preserve"> </w:t>
+      </w:r>
+      <w:r>
+        <w:rPr>
+          <w:b/>
+        </w:rPr>
+        <w:t>C</w:t>
+      </w:r>
+      <w:r>
+        <w:t xml:space="preserve">. </w:t>
+      </w:r>
+      <w:r>
+        <w:t>It looks this (show single C).</w:t>
+      </w:r>
+      <w:r>
+        <w:t xml:space="preserve"> </w:t>
+      </w:r>
+    </w:p>
+    <w:p/>
+    <w:p>
+      <w:r>
+        <w:t>It has that line through it.</w:t>
+      </w:r>
+      <w:r>
+        <w:t xml:space="preserve"> </w:t>
+      </w:r>
+      <w:r>
+        <w:t>Try playing it!</w:t>
+      </w:r>
+      <w:r>
+        <w:t xml:space="preserve"> (</w:t>
+      </w:r>
+      <w:proofErr w:type="gramStart"/>
+      <w:r>
+        <w:rPr>
+          <w:i/>
+        </w:rPr>
+        <w:t>gray</w:t>
+      </w:r>
+      <w:proofErr w:type="gramEnd"/>
+      <w:r>
+        <w:rPr>
+          <w:i/>
+        </w:rPr>
+        <w:t xml:space="preserve"> out all other clams</w:t>
+      </w:r>
+      <w:r>
+        <w:t>)</w:t>
+      </w:r>
+    </w:p>
+    <w:p/>
+    <w:p>
+      <w:r>
+        <w:t xml:space="preserve">The next note is a </w:t>
+      </w:r>
+      <w:r>
+        <w:rPr>
+          <w:b/>
+        </w:rPr>
+        <w:t>D</w:t>
+      </w:r>
+      <w:r>
+        <w:t xml:space="preserve">, and then an </w:t>
+      </w:r>
+      <w:r>
+        <w:rPr>
+          <w:b/>
+        </w:rPr>
+        <w:t>E</w:t>
+      </w:r>
+      <w:r>
+        <w:t>.</w:t>
+      </w:r>
+      <w:r>
+        <w:t xml:space="preserve"> Try them. (</w:t>
+      </w:r>
+      <w:proofErr w:type="gramStart"/>
+      <w:r>
+        <w:rPr>
+          <w:i/>
+        </w:rPr>
+        <w:t>gray</w:t>
+      </w:r>
+      <w:proofErr w:type="gramEnd"/>
+      <w:r>
+        <w:rPr>
+          <w:i/>
+        </w:rPr>
+        <w:t xml:space="preserve"> out all other clams</w:t>
+      </w:r>
+      <w:r>
+        <w:t>)</w:t>
+      </w:r>
+    </w:p>
+    <w:p/>
+    <w:p>
+      <w:r>
+        <w:t xml:space="preserve">Good job! Next are </w:t>
+      </w:r>
+      <w:r>
+        <w:rPr>
+          <w:b/>
+        </w:rPr>
+        <w:t>F</w:t>
+      </w:r>
+      <w:r>
+        <w:t xml:space="preserve"> and </w:t>
+      </w:r>
+      <w:r>
+        <w:rPr>
+          <w:b/>
+        </w:rPr>
+        <w:t>G</w:t>
+      </w:r>
+      <w:r>
+        <w:t>. Go for it! (</w:t>
+      </w:r>
+      <w:proofErr w:type="gramStart"/>
+      <w:r>
+        <w:rPr>
+          <w:i/>
+        </w:rPr>
+        <w:t>gray</w:t>
+      </w:r>
+      <w:proofErr w:type="gramEnd"/>
+      <w:r>
+        <w:rPr>
+          <w:i/>
+        </w:rPr>
+        <w:t xml:space="preserve"> out all other clams</w:t>
+      </w:r>
+      <w:r>
+        <w:t>)</w:t>
+      </w:r>
+    </w:p>
+    <w:p/>
+    <w:p>
+      <w:r>
+        <w:t xml:space="preserve">Wow! You’re on a roll. Now we go back to </w:t>
+      </w:r>
+      <w:r>
+        <w:rPr>
+          <w:b/>
+        </w:rPr>
+        <w:t>A</w:t>
+      </w:r>
+      <w:r>
+        <w:t xml:space="preserve">, </w:t>
+      </w:r>
+      <w:r>
+        <w:rPr>
+          <w:b/>
+        </w:rPr>
+        <w:t>B</w:t>
+      </w:r>
+      <w:r>
+        <w:t xml:space="preserve">, and </w:t>
+      </w:r>
+      <w:proofErr w:type="gramStart"/>
+      <w:r>
+        <w:rPr>
+          <w:b/>
+        </w:rPr>
+        <w:t>C</w:t>
+      </w:r>
+      <w:r>
+        <w:t>.</w:t>
+      </w:r>
+      <w:proofErr w:type="gramEnd"/>
+      <w:r>
+        <w:t xml:space="preserve"> </w:t>
+      </w:r>
+      <w:r>
+        <w:t xml:space="preserve"> </w:t>
+      </w:r>
+      <w:r>
+        <w:t>(</w:t>
+      </w:r>
+      <w:proofErr w:type="gramStart"/>
+      <w:r>
+        <w:rPr>
+          <w:i/>
+        </w:rPr>
+        <w:t>gray</w:t>
+      </w:r>
+      <w:proofErr w:type="gramEnd"/>
+      <w:r>
+        <w:rPr>
+          <w:i/>
+        </w:rPr>
+        <w:t xml:space="preserve"> out all other clams</w:t>
+      </w:r>
+      <w:r>
+        <w:t>)</w:t>
+      </w:r>
+    </w:p>
+    <w:p/>
+    <w:p>
+      <w:r>
+        <w:t xml:space="preserve">Don’t </w:t>
+      </w:r>
+      <w:proofErr w:type="gramStart"/>
+      <w:r>
+        <w:t>worry,</w:t>
+      </w:r>
+      <w:proofErr w:type="gramEnd"/>
+      <w:r>
+        <w:t xml:space="preserve"> I have trouble remember</w:t>
+      </w:r>
+      <w:r>
+        <w:t>ing</w:t>
+      </w:r>
+      <w:r>
+        <w:t xml:space="preserve"> everything too. </w:t>
+      </w:r>
+      <w:r>
+        <w:t xml:space="preserve">I think of all the notes on the lines like </w:t>
+      </w:r>
+      <w:r>
+        <w:rPr>
+          <w:b/>
+        </w:rPr>
+        <w:t xml:space="preserve">‘Every Good Boy Does </w:t>
+      </w:r>
+      <w:proofErr w:type="gramStart"/>
+      <w:r>
+        <w:rPr>
+          <w:b/>
+        </w:rPr>
+        <w:t>Fine</w:t>
+      </w:r>
+      <w:proofErr w:type="gramEnd"/>
+      <w:r>
+        <w:rPr>
+          <w:b/>
+        </w:rPr>
+        <w:t>’</w:t>
+      </w:r>
+      <w:r>
+        <w:t>. (</w:t>
+      </w:r>
+      <w:proofErr w:type="gramStart"/>
+      <w:r>
+        <w:t>show</w:t>
+      </w:r>
+      <w:proofErr w:type="gramEnd"/>
+      <w:r>
+        <w:t xml:space="preserve"> E, G, B, D, F)</w:t>
+      </w:r>
+      <w:r>
+        <w:t xml:space="preserve"> </w:t>
+      </w:r>
+      <w:r>
+        <w:t>You can try playing the first three</w:t>
+      </w:r>
+      <w:r>
+        <w:t>.</w:t>
+      </w:r>
+    </w:p>
+    <w:p/>
+    <w:p>
+      <w:r>
+        <w:t>Every</w:t>
+      </w:r>
+    </w:p>
+    <w:p/>
+    <w:p>
+      <w:r>
+        <w:t>Good</w:t>
+      </w:r>
+    </w:p>
+    <w:p/>
+    <w:p>
+      <w:r>
+        <w:t>Boy</w:t>
+      </w:r>
+    </w:p>
+    <w:p/>
+    <w:p>
+      <w:r>
+        <w:t xml:space="preserve">And for the notes in spaces, I think of </w:t>
+      </w:r>
+      <w:r>
+        <w:rPr>
+          <w:b/>
+        </w:rPr>
+        <w:t>‘FACE’</w:t>
+      </w:r>
+      <w:r>
+        <w:t xml:space="preserve">. </w:t>
+      </w:r>
+      <w:proofErr w:type="gramStart"/>
+      <w:r>
+        <w:t>Like your face or my face.</w:t>
+      </w:r>
+      <w:proofErr w:type="gramEnd"/>
+      <w:r>
+        <w:t xml:space="preserve"> Try playing those.</w:t>
+      </w:r>
+    </w:p>
+    <w:p/>
+    <w:p>
+      <w:r>
+        <w:t>F</w:t>
+      </w:r>
+    </w:p>
+    <w:p/>
+    <w:p>
+      <w:r>
+        <w:t>A</w:t>
+      </w:r>
+    </w:p>
+    <w:p/>
+    <w:p>
+      <w:r>
+        <w:t>C</w:t>
+      </w:r>
+    </w:p>
+    <w:p/>
+    <w:p>
+      <w:r>
+        <w:t xml:space="preserve">Well done! I think you’re getting the hang of this. Remember, </w:t>
+      </w:r>
+      <w:proofErr w:type="gramStart"/>
+      <w:r>
+        <w:t>there’s</w:t>
+      </w:r>
+      <w:proofErr w:type="gramEnd"/>
+      <w:r>
+        <w:t xml:space="preserve"> more </w:t>
+      </w:r>
+      <w:r>
+        <w:t>lessons you can try after this if you want more practice. Goodbye for now.</w:t>
+      </w:r>
+    </w:p>
+    <w:p/>
+    <w:p>
+      <w:pPr>
+        <w:rPr>
+          <w:b/>
+        </w:rPr>
+      </w:pPr>
       <w:bookmarkStart w:id="0" w:name="_GoBack"/>
       <w:bookmarkEnd w:id="0"/>
     </w:p>
     <w:p>
-      <w:r>
-        <w:t>(</w:t>
-      </w:r>
-      <w:proofErr w:type="gramStart"/>
-      <w:r>
-        <w:rPr>
-          <w:i/>
-        </w:rPr>
-        <w:t>blink</w:t>
-      </w:r>
-      <w:proofErr w:type="gramEnd"/>
-      <w:r>
-        <w:rPr>
-          <w:i/>
-        </w:rPr>
-        <w:t xml:space="preserve"> staff</w:t>
-      </w:r>
-      <w:r>
-        <w:t xml:space="preserve">) </w:t>
-      </w:r>
-      <w:r>
-        <w:t xml:space="preserve">This is called a </w:t>
-      </w:r>
-      <w:r>
-        <w:rPr>
-          <w:b/>
-        </w:rPr>
-        <w:t>staff</w:t>
-      </w:r>
-      <w:r>
-        <w:t xml:space="preserve">. </w:t>
-      </w:r>
-      <w:r>
-        <w:t>This is where all the notes will go.</w:t>
-      </w:r>
-    </w:p>
-    <w:p/>
-    <w:p>
-      <w:r>
-        <w:t>Notes are those funny black circles with tails (</w:t>
-      </w:r>
-      <w:r>
-        <w:rPr>
-          <w:i/>
-        </w:rPr>
-        <w:t>show note sequence</w:t>
-      </w:r>
-      <w:r>
-        <w:t xml:space="preserve">). They can go </w:t>
-      </w:r>
-      <w:r>
-        <w:rPr>
-          <w:b/>
-        </w:rPr>
-        <w:t>on</w:t>
-      </w:r>
-      <w:r>
-        <w:t xml:space="preserve"> the lines like this (</w:t>
-      </w:r>
-      <w:r>
-        <w:rPr>
-          <w:i/>
-        </w:rPr>
-        <w:t>sequentially show E, G, B</w:t>
-      </w:r>
-      <w:r>
-        <w:rPr>
-          <w:i/>
-        </w:rPr>
-        <w:t>, D, F</w:t>
-      </w:r>
-      <w:r>
-        <w:t xml:space="preserve">) or </w:t>
-      </w:r>
-      <w:r>
-        <w:rPr>
-          <w:b/>
-        </w:rPr>
-        <w:t>in between</w:t>
-      </w:r>
-      <w:r>
-        <w:t xml:space="preserve"> the lines (</w:t>
-      </w:r>
-      <w:r>
-        <w:rPr>
-          <w:i/>
-        </w:rPr>
-        <w:t>sequentially show D, F, A, C</w:t>
-      </w:r>
-      <w:r>
-        <w:rPr>
-          <w:i/>
-        </w:rPr>
-        <w:t>, E</w:t>
-      </w:r>
-      <w:r>
+      <w:pPr>
+        <w:rPr>
+          <w:b/>
+        </w:rPr>
+      </w:pPr>
+      <w:r>
+        <w:rPr>
+          <w:b/>
+        </w:rPr>
+        <w:t xml:space="preserve">Greetings (For tutorials, </w:t>
+      </w:r>
+      <w:r>
+        <w:rPr>
+          <w:b/>
+        </w:rPr>
+        <w:t>if</w:t>
+      </w:r>
+      <w:r>
+        <w:rPr>
+          <w:b/>
+        </w:rPr>
+        <w:t xml:space="preserve"> full introduction</w:t>
+      </w:r>
+      <w:r>
+        <w:rPr>
+          <w:b/>
+        </w:rPr>
+        <w:t xml:space="preserve"> played once</w:t>
+      </w:r>
+      <w:r>
+        <w:rPr>
+          <w:b/>
+        </w:rPr>
         <w:t>)</w:t>
       </w:r>
     </w:p>
     <w:p/>
     <w:p>
-      <w:r>
-        <w:t xml:space="preserve">Do you remember your ABC’s? </w:t>
-      </w:r>
-      <w:proofErr w:type="gramStart"/>
-      <w:r>
-        <w:t xml:space="preserve">Because that’s </w:t>
-      </w:r>
-      <w:r>
-        <w:t>how we remember which clam to play when you see a note.</w:t>
-      </w:r>
-      <w:proofErr w:type="gramEnd"/>
-      <w:r>
-        <w:t xml:space="preserve"> </w:t>
-      </w:r>
-      <w:r>
-        <w:t xml:space="preserve"> </w:t>
-      </w:r>
-      <w:r>
-        <w:t xml:space="preserve">Each clam has </w:t>
-      </w:r>
-      <w:proofErr w:type="gramStart"/>
-      <w:r>
-        <w:t>it’s own letter</w:t>
-      </w:r>
-      <w:proofErr w:type="gramEnd"/>
-      <w:r>
-        <w:t xml:space="preserve">, </w:t>
-      </w:r>
-      <w:proofErr w:type="gramStart"/>
-      <w:r>
-        <w:t>see</w:t>
-      </w:r>
-      <w:proofErr w:type="gramEnd"/>
-      <w:r>
-        <w:t>? (</w:t>
-      </w:r>
-      <w:proofErr w:type="gramStart"/>
-      <w:r>
-        <w:rPr>
-          <w:i/>
-        </w:rPr>
-        <w:t>show</w:t>
-      </w:r>
-      <w:proofErr w:type="gramEnd"/>
-      <w:r>
-        <w:rPr>
-          <w:i/>
-        </w:rPr>
-        <w:t xml:space="preserve"> letters on clams</w:t>
-      </w:r>
-      <w:r>
-        <w:t>)</w:t>
-      </w:r>
-    </w:p>
-    <w:p/>
-    <w:p>
-      <w:r>
-        <w:t xml:space="preserve">The first note we’re going to learn is a C. </w:t>
-      </w:r>
-      <w:r>
-        <w:t>It looks this (show single C).</w:t>
-      </w:r>
-      <w:r>
-        <w:t xml:space="preserve"> It has that line through it.</w:t>
-      </w:r>
-      <w:r>
-        <w:t xml:space="preserve"> </w:t>
-      </w:r>
-      <w:r>
-        <w:t>Try playing it!</w:t>
-      </w:r>
-      <w:r>
-        <w:t xml:space="preserve"> (</w:t>
-      </w:r>
-      <w:proofErr w:type="gramStart"/>
-      <w:r>
-        <w:rPr>
-          <w:i/>
-        </w:rPr>
-        <w:t>gray</w:t>
-      </w:r>
-      <w:proofErr w:type="gramEnd"/>
-      <w:r>
-        <w:rPr>
-          <w:i/>
-        </w:rPr>
-        <w:t xml:space="preserve"> out all other clams</w:t>
-      </w:r>
-      <w:r>
-        <w:t>)</w:t>
-      </w:r>
-    </w:p>
-    <w:p/>
-    <w:p>
-      <w:r>
-        <w:t>The next note is a D</w:t>
-      </w:r>
-      <w:r>
-        <w:t>, and then an E</w:t>
-      </w:r>
+      <w:pPr>
+        <w:jc w:val="center"/>
+      </w:pPr>
+      <w:r>
+        <w:t>INSTRUCTOR</w:t>
+      </w:r>
+    </w:p>
+    <w:p>
+      <w:r>
+        <w:t xml:space="preserve">Hello, it’s me, </w:t>
+      </w:r>
+      <w:proofErr w:type="spellStart"/>
+      <w:r>
+        <w:t>Whalezart</w:t>
+      </w:r>
+      <w:proofErr w:type="spellEnd"/>
       <w:r>
         <w:t>.</w:t>
       </w:r>
-      <w:r>
-        <w:t xml:space="preserve"> Try them. (</w:t>
-      </w:r>
-      <w:proofErr w:type="gramStart"/>
-      <w:r>
-        <w:rPr>
-          <w:i/>
-        </w:rPr>
-        <w:t>gray</w:t>
-      </w:r>
-      <w:proofErr w:type="gramEnd"/>
-      <w:r>
-        <w:rPr>
-          <w:i/>
-        </w:rPr>
-        <w:t xml:space="preserve"> out all other clams</w:t>
-      </w:r>
-      <w:r>
-        <w:t>)</w:t>
-      </w:r>
-    </w:p>
-    <w:p/>
-    <w:p>
-      <w:r>
-        <w:t>Good job! Next are F and G. Go for it! (</w:t>
-      </w:r>
-      <w:proofErr w:type="gramStart"/>
-      <w:r>
-        <w:rPr>
-          <w:i/>
-        </w:rPr>
-        <w:t>gray</w:t>
-      </w:r>
-      <w:proofErr w:type="gramEnd"/>
-      <w:r>
-        <w:rPr>
-          <w:i/>
-        </w:rPr>
-        <w:t xml:space="preserve"> out all other clams</w:t>
-      </w:r>
-      <w:r>
-        <w:t>)</w:t>
-      </w:r>
-    </w:p>
-    <w:p/>
-    <w:p>
-      <w:r>
-        <w:t xml:space="preserve">Wow! You’re on a roll. Now we go back to A, B, and </w:t>
-      </w:r>
-      <w:proofErr w:type="gramStart"/>
-      <w:r>
-        <w:t>C.</w:t>
-      </w:r>
-      <w:proofErr w:type="gramEnd"/>
-      <w:r>
-        <w:t xml:space="preserve"> </w:t>
-      </w:r>
-      <w:r>
-        <w:t xml:space="preserve"> </w:t>
-      </w:r>
-      <w:r>
-        <w:t>(</w:t>
-      </w:r>
-      <w:proofErr w:type="gramStart"/>
-      <w:r>
-        <w:rPr>
-          <w:i/>
-        </w:rPr>
-        <w:t>gray</w:t>
-      </w:r>
-      <w:proofErr w:type="gramEnd"/>
-      <w:r>
-        <w:rPr>
-          <w:i/>
-        </w:rPr>
-        <w:t xml:space="preserve"> out all other clams</w:t>
-      </w:r>
-      <w:r>
-        <w:t>)</w:t>
-      </w:r>
-    </w:p>
-    <w:p/>
-    <w:p>
-      <w:r>
-        <w:t xml:space="preserve">Don’t </w:t>
-      </w:r>
-      <w:proofErr w:type="gramStart"/>
-      <w:r>
-        <w:t>worry,</w:t>
-      </w:r>
-      <w:proofErr w:type="gramEnd"/>
-      <w:r>
-        <w:t xml:space="preserve"> I have trouble remember</w:t>
-      </w:r>
-      <w:r>
-        <w:t>ing</w:t>
-      </w:r>
-      <w:r>
-        <w:t xml:space="preserve"> everything too. </w:t>
-      </w:r>
-      <w:r>
-        <w:t>I think of all the notes on the lines like ‘Every Good Boy Does Fine’. (</w:t>
-      </w:r>
-      <w:proofErr w:type="gramStart"/>
-      <w:r>
-        <w:t>show</w:t>
-      </w:r>
-      <w:proofErr w:type="gramEnd"/>
-      <w:r>
-        <w:t xml:space="preserve"> E, G, B, D, F)</w:t>
-      </w:r>
-    </w:p>
-    <w:p/>
-    <w:p>
-      <w:r>
-        <w:t>Try playing it now.</w:t>
-      </w:r>
-    </w:p>
-    <w:p/>
-    <w:p>
-      <w:r>
-        <w:t>Every</w:t>
-      </w:r>
-    </w:p>
-    <w:p/>
-    <w:p>
-      <w:r>
-        <w:t>Good</w:t>
-      </w:r>
-    </w:p>
-    <w:p/>
-    <w:p>
-      <w:r>
-        <w:t>Boy</w:t>
-      </w:r>
-    </w:p>
-    <w:p/>
-    <w:p>
-      <w:r>
-        <w:t xml:space="preserve">Does </w:t>
-      </w:r>
-    </w:p>
-    <w:p/>
-    <w:p>
-      <w:r>
-        <w:t>Fine</w:t>
-      </w:r>
-    </w:p>
-    <w:p/>
-    <w:p>
-      <w:r>
-        <w:t xml:space="preserve">And for the notes in spaces, I think of ‘FACE’. </w:t>
-      </w:r>
-      <w:proofErr w:type="gramStart"/>
-      <w:r>
-        <w:t>Like your face or my face.</w:t>
-      </w:r>
-      <w:proofErr w:type="gramEnd"/>
-      <w:r>
-        <w:t xml:space="preserve"> Try playing those.</w:t>
-      </w:r>
-    </w:p>
-    <w:p/>
-    <w:p>
-      <w:r>
-        <w:t>F</w:t>
-      </w:r>
-    </w:p>
-    <w:p/>
-    <w:p>
-      <w:r>
-        <w:t>A</w:t>
-      </w:r>
-    </w:p>
-    <w:p/>
-    <w:p>
-      <w:r>
-        <w:t>C</w:t>
-      </w:r>
-    </w:p>
-    <w:p/>
-    <w:p>
-      <w:r>
-        <w:t>E</w:t>
-      </w:r>
-    </w:p>
-    <w:p/>
-    <w:p>
-      <w:r>
-        <w:t xml:space="preserve">Well done! I think you’re getting the hang of this. Remember, </w:t>
-      </w:r>
-      <w:proofErr w:type="gramStart"/>
-      <w:r>
-        <w:t>there’s</w:t>
-      </w:r>
-      <w:proofErr w:type="gramEnd"/>
-      <w:r>
-        <w:t xml:space="preserve"> more </w:t>
-      </w:r>
-      <w:r>
-        <w:t>lessons you can try after this if you want more practice. Goodbye for now.</w:t>
-      </w:r>
-    </w:p>
-    <w:p/>
-    <w:p/>
-    <w:p>
-      <w:pPr>
-        <w:rPr>
-          <w:b/>
-        </w:rPr>
-      </w:pPr>
-    </w:p>
-    <w:p>
-      <w:pPr>
-        <w:rPr>
-          <w:b/>
-        </w:rPr>
-      </w:pPr>
-      <w:r>
-        <w:rPr>
-          <w:b/>
-        </w:rPr>
-        <w:t xml:space="preserve">Greetings (For tutorials, </w:t>
-      </w:r>
-      <w:r>
-        <w:rPr>
-          <w:b/>
-        </w:rPr>
-        <w:t>if</w:t>
-      </w:r>
-      <w:r>
-        <w:rPr>
-          <w:b/>
-        </w:rPr>
-        <w:t xml:space="preserve"> full introduction</w:t>
-      </w:r>
-      <w:r>
-        <w:rPr>
-          <w:b/>
-        </w:rPr>
-        <w:t xml:space="preserve"> played once</w:t>
-      </w:r>
-      <w:r>
-        <w:rPr>
-          <w:b/>
-        </w:rPr>
-        <w:t>)</w:t>
-      </w:r>
     </w:p>
     <w:p/>
     <w:p>
@@ -851,8 +1027,13 @@
       </w:r>
     </w:p>
     <w:p>
-      <w:r>
-        <w:t xml:space="preserve">Hello, it’s me, </w:t>
+      <w:pPr>
+        <w:rPr>
+          <w:b/>
+        </w:rPr>
+      </w:pPr>
+      <w:r>
+        <w:t xml:space="preserve">Hi, remember me, </w:t>
       </w:r>
       <w:proofErr w:type="spellStart"/>
       <w:r>
@@ -860,10 +1041,23 @@
       </w:r>
       <w:proofErr w:type="spellEnd"/>
       <w:r>
-        <w:t>.</w:t>
-      </w:r>
-    </w:p>
-    <w:p/>
+        <w:t>?</w:t>
+      </w:r>
+    </w:p>
+    <w:p/>
+    <w:p>
+      <w:pPr>
+        <w:rPr>
+          <w:b/>
+        </w:rPr>
+      </w:pPr>
+      <w:r>
+        <w:rPr>
+          <w:b/>
+        </w:rPr>
+        <w:t>Random Sayings</w:t>
+      </w:r>
+    </w:p>
     <w:p>
       <w:pPr>
         <w:jc w:val="center"/>
@@ -872,26 +1066,6 @@
         <w:t>INSTRUCTOR</w:t>
       </w:r>
     </w:p>
-    <w:p>
-      <w:pPr>
-        <w:rPr>
-          <w:b/>
-        </w:rPr>
-      </w:pPr>
-      <w:r>
-        <w:t xml:space="preserve">Hi, remember me, </w:t>
-      </w:r>
-      <w:proofErr w:type="spellStart"/>
-      <w:r>
-        <w:t>Whalezart</w:t>
-      </w:r>
-      <w:proofErr w:type="spellEnd"/>
-      <w:r>
-        <w:t>?</w:t>
-      </w:r>
-    </w:p>
-    <w:p/>
-    <w:p/>
     <w:p>
       <w:r>
         <w:t>There's always music around us, you just have to know where to find it.</w:t>

</xml_diff>

<commit_message>
Music tutorial nearly done
</commit_message>
<xml_diff>
--- a/Seatunes/Seatunes/Resources/Raw Files/Script.docx
+++ b/Seatunes/Seatunes/Resources/Raw Files/Script.docx
@@ -631,372 +631,349 @@
         <w:t xml:space="preserve"> </w:t>
       </w:r>
     </w:p>
-    <w:p/>
-    <w:p>
-      <w:r>
-        <w:t>It has that line through it.</w:t>
-      </w:r>
-      <w:r>
-        <w:t xml:space="preserve"> </w:t>
-      </w:r>
-      <w:r>
-        <w:t>Try playing it!</w:t>
-      </w:r>
-      <w:r>
-        <w:t xml:space="preserve"> (</w:t>
-      </w:r>
-      <w:proofErr w:type="gramStart"/>
-      <w:r>
-        <w:rPr>
-          <w:i/>
-        </w:rPr>
-        <w:t>gray</w:t>
-      </w:r>
-      <w:proofErr w:type="gramEnd"/>
-      <w:r>
-        <w:rPr>
-          <w:i/>
-        </w:rPr>
-        <w:t xml:space="preserve"> out all other clams</w:t>
-      </w:r>
-      <w:r>
-        <w:t>)</w:t>
-      </w:r>
-    </w:p>
-    <w:p/>
-    <w:p>
-      <w:r>
-        <w:t xml:space="preserve">The next note is a </w:t>
-      </w:r>
-      <w:r>
-        <w:rPr>
-          <w:b/>
-        </w:rPr>
-        <w:t>D</w:t>
-      </w:r>
-      <w:r>
-        <w:t xml:space="preserve">, and then an </w:t>
-      </w:r>
-      <w:r>
-        <w:rPr>
-          <w:b/>
-        </w:rPr>
-        <w:t>E</w:t>
-      </w:r>
-      <w:r>
-        <w:t>.</w:t>
-      </w:r>
-      <w:r>
-        <w:t xml:space="preserve"> Try them. (</w:t>
-      </w:r>
-      <w:proofErr w:type="gramStart"/>
-      <w:r>
-        <w:rPr>
-          <w:i/>
-        </w:rPr>
-        <w:t>gray</w:t>
-      </w:r>
-      <w:proofErr w:type="gramEnd"/>
-      <w:r>
-        <w:rPr>
-          <w:i/>
-        </w:rPr>
-        <w:t xml:space="preserve"> out all other clams</w:t>
-      </w:r>
-      <w:r>
-        <w:t>)</w:t>
-      </w:r>
-    </w:p>
-    <w:p/>
-    <w:p>
-      <w:r>
-        <w:t xml:space="preserve">Good job! Next are </w:t>
-      </w:r>
-      <w:r>
-        <w:rPr>
-          <w:b/>
-        </w:rPr>
-        <w:t>F</w:t>
-      </w:r>
-      <w:r>
-        <w:t xml:space="preserve"> and </w:t>
-      </w:r>
-      <w:r>
-        <w:rPr>
-          <w:b/>
-        </w:rPr>
-        <w:t>G</w:t>
-      </w:r>
-      <w:r>
-        <w:t>. Go for it! (</w:t>
-      </w:r>
-      <w:proofErr w:type="gramStart"/>
-      <w:r>
-        <w:rPr>
-          <w:i/>
-        </w:rPr>
-        <w:t>gray</w:t>
-      </w:r>
-      <w:proofErr w:type="gramEnd"/>
-      <w:r>
-        <w:rPr>
-          <w:i/>
-        </w:rPr>
-        <w:t xml:space="preserve"> out all other clams</w:t>
-      </w:r>
-      <w:r>
-        <w:t>)</w:t>
-      </w:r>
-    </w:p>
-    <w:p/>
-    <w:p>
-      <w:r>
-        <w:t xml:space="preserve">Wow! You’re on a roll. Now we go back to </w:t>
-      </w:r>
-      <w:r>
-        <w:rPr>
-          <w:b/>
-        </w:rPr>
-        <w:t>A</w:t>
-      </w:r>
-      <w:r>
-        <w:t xml:space="preserve">, </w:t>
-      </w:r>
-      <w:r>
-        <w:rPr>
-          <w:b/>
-        </w:rPr>
-        <w:t>B</w:t>
-      </w:r>
-      <w:r>
-        <w:t xml:space="preserve">, and </w:t>
-      </w:r>
-      <w:proofErr w:type="gramStart"/>
-      <w:r>
-        <w:rPr>
-          <w:b/>
-        </w:rPr>
-        <w:t>C</w:t>
-      </w:r>
-      <w:r>
-        <w:t>.</w:t>
-      </w:r>
-      <w:proofErr w:type="gramEnd"/>
-      <w:r>
-        <w:t xml:space="preserve"> </w:t>
-      </w:r>
-      <w:r>
-        <w:t xml:space="preserve"> </w:t>
-      </w:r>
-      <w:r>
-        <w:t>(</w:t>
-      </w:r>
-      <w:proofErr w:type="gramStart"/>
-      <w:r>
-        <w:rPr>
-          <w:i/>
-        </w:rPr>
-        <w:t>gray</w:t>
-      </w:r>
-      <w:proofErr w:type="gramEnd"/>
-      <w:r>
-        <w:rPr>
-          <w:i/>
-        </w:rPr>
-        <w:t xml:space="preserve"> out all other clams</w:t>
-      </w:r>
-      <w:r>
-        <w:t>)</w:t>
-      </w:r>
-    </w:p>
-    <w:p/>
-    <w:p>
-      <w:r>
-        <w:t xml:space="preserve">Don’t </w:t>
-      </w:r>
-      <w:proofErr w:type="gramStart"/>
-      <w:r>
-        <w:t>worry,</w:t>
-      </w:r>
-      <w:proofErr w:type="gramEnd"/>
-      <w:r>
-        <w:t xml:space="preserve"> I have trouble remember</w:t>
-      </w:r>
-      <w:r>
-        <w:t>ing</w:t>
-      </w:r>
-      <w:r>
-        <w:t xml:space="preserve"> everything too. </w:t>
-      </w:r>
-      <w:r>
-        <w:t xml:space="preserve">I think of all the notes on the lines like </w:t>
-      </w:r>
-      <w:r>
-        <w:rPr>
-          <w:b/>
-        </w:rPr>
-        <w:t xml:space="preserve">‘Every Good Boy Does </w:t>
-      </w:r>
-      <w:proofErr w:type="gramStart"/>
-      <w:r>
-        <w:rPr>
-          <w:b/>
-        </w:rPr>
-        <w:t>Fine</w:t>
-      </w:r>
-      <w:proofErr w:type="gramEnd"/>
-      <w:r>
-        <w:rPr>
-          <w:b/>
-        </w:rPr>
-        <w:t>’</w:t>
-      </w:r>
-      <w:r>
-        <w:t>. (</w:t>
-      </w:r>
-      <w:proofErr w:type="gramStart"/>
-      <w:r>
-        <w:t>show</w:t>
-      </w:r>
-      <w:proofErr w:type="gramEnd"/>
-      <w:r>
-        <w:t xml:space="preserve"> E, G, B, D, F)</w:t>
-      </w:r>
-      <w:r>
-        <w:t xml:space="preserve"> </w:t>
-      </w:r>
-      <w:r>
-        <w:t>You can try playing the first three</w:t>
-      </w:r>
-      <w:r>
-        <w:t>.</w:t>
-      </w:r>
-    </w:p>
-    <w:p/>
-    <w:p>
-      <w:r>
-        <w:t>Every</w:t>
-      </w:r>
-    </w:p>
-    <w:p/>
-    <w:p>
-      <w:r>
-        <w:t>Good</w:t>
-      </w:r>
-    </w:p>
-    <w:p/>
-    <w:p>
-      <w:r>
-        <w:t>Boy</w:t>
-      </w:r>
-    </w:p>
-    <w:p/>
-    <w:p>
-      <w:r>
-        <w:t xml:space="preserve">And for the notes in spaces, I think of </w:t>
-      </w:r>
-      <w:r>
-        <w:rPr>
-          <w:b/>
-        </w:rPr>
-        <w:t>‘FACE’</w:t>
-      </w:r>
-      <w:r>
-        <w:t xml:space="preserve">. </w:t>
-      </w:r>
-      <w:proofErr w:type="gramStart"/>
-      <w:r>
-        <w:t>Like your face or my face.</w:t>
-      </w:r>
-      <w:proofErr w:type="gramEnd"/>
-      <w:r>
-        <w:t xml:space="preserve"> Try playing those.</w:t>
-      </w:r>
-    </w:p>
-    <w:p/>
-    <w:p>
-      <w:r>
-        <w:t>F</w:t>
-      </w:r>
-    </w:p>
-    <w:p/>
-    <w:p>
-      <w:r>
-        <w:t>A</w:t>
-      </w:r>
-    </w:p>
-    <w:p/>
-    <w:p>
-      <w:r>
-        <w:t>C</w:t>
-      </w:r>
-    </w:p>
-    <w:p/>
-    <w:p>
-      <w:r>
-        <w:t xml:space="preserve">Well done! I think you’re getting the hang of this. Remember, </w:t>
-      </w:r>
-      <w:proofErr w:type="gramStart"/>
-      <w:r>
-        <w:t>there’s</w:t>
-      </w:r>
-      <w:proofErr w:type="gramEnd"/>
-      <w:r>
-        <w:t xml:space="preserve"> more </w:t>
-      </w:r>
-      <w:r>
-        <w:t>lessons you can try after this if you want more practice. Goodbye for now.</w:t>
-      </w:r>
-    </w:p>
-    <w:p/>
-    <w:p>
-      <w:pPr>
-        <w:rPr>
-          <w:b/>
-        </w:rPr>
-      </w:pPr>
+    <w:p>
       <w:bookmarkStart w:id="0" w:name="_GoBack"/>
       <w:bookmarkEnd w:id="0"/>
     </w:p>
     <w:p>
-      <w:pPr>
-        <w:rPr>
-          <w:b/>
-        </w:rPr>
-      </w:pPr>
-      <w:r>
-        <w:rPr>
-          <w:b/>
-        </w:rPr>
-        <w:t xml:space="preserve">Greetings (For tutorials, </w:t>
-      </w:r>
-      <w:r>
-        <w:rPr>
-          <w:b/>
-        </w:rPr>
-        <w:t>if</w:t>
-      </w:r>
-      <w:r>
-        <w:rPr>
-          <w:b/>
-        </w:rPr>
-        <w:t xml:space="preserve"> full introduction</w:t>
-      </w:r>
-      <w:r>
-        <w:rPr>
-          <w:b/>
-        </w:rPr>
-        <w:t xml:space="preserve"> played once</w:t>
-      </w:r>
-      <w:r>
-        <w:rPr>
-          <w:b/>
-        </w:rPr>
+      <w:r>
+        <w:t>It has that line through it.</w:t>
+      </w:r>
+      <w:r>
+        <w:t xml:space="preserve"> </w:t>
+      </w:r>
+      <w:r>
+        <w:t>Try playing it!</w:t>
+      </w:r>
+      <w:r>
+        <w:t xml:space="preserve"> (</w:t>
+      </w:r>
+      <w:proofErr w:type="gramStart"/>
+      <w:r>
+        <w:rPr>
+          <w:i/>
+        </w:rPr>
+        <w:t>gray</w:t>
+      </w:r>
+      <w:proofErr w:type="gramEnd"/>
+      <w:r>
+        <w:rPr>
+          <w:i/>
+        </w:rPr>
+        <w:t xml:space="preserve"> out all other clams</w:t>
+      </w:r>
+      <w:r>
         <w:t>)</w:t>
       </w:r>
     </w:p>
     <w:p/>
     <w:p>
+      <w:r>
+        <w:t xml:space="preserve">The next note is a </w:t>
+      </w:r>
+      <w:r>
+        <w:rPr>
+          <w:b/>
+        </w:rPr>
+        <w:t>D</w:t>
+      </w:r>
+      <w:r>
+        <w:t xml:space="preserve">, and then an </w:t>
+      </w:r>
+      <w:r>
+        <w:rPr>
+          <w:b/>
+        </w:rPr>
+        <w:t>E</w:t>
+      </w:r>
+      <w:r>
+        <w:t>.</w:t>
+      </w:r>
+      <w:r>
+        <w:t xml:space="preserve"> Try them. (</w:t>
+      </w:r>
+      <w:proofErr w:type="gramStart"/>
+      <w:r>
+        <w:rPr>
+          <w:i/>
+        </w:rPr>
+        <w:t>gray</w:t>
+      </w:r>
+      <w:proofErr w:type="gramEnd"/>
+      <w:r>
+        <w:rPr>
+          <w:i/>
+        </w:rPr>
+        <w:t xml:space="preserve"> out all other clams</w:t>
+      </w:r>
+      <w:r>
+        <w:t>)</w:t>
+      </w:r>
+    </w:p>
+    <w:p/>
+    <w:p>
+      <w:r>
+        <w:t xml:space="preserve">Good job! Next are </w:t>
+      </w:r>
+      <w:r>
+        <w:rPr>
+          <w:b/>
+        </w:rPr>
+        <w:t>F</w:t>
+      </w:r>
+      <w:r>
+        <w:t xml:space="preserve"> and </w:t>
+      </w:r>
+      <w:r>
+        <w:rPr>
+          <w:b/>
+        </w:rPr>
+        <w:t>G</w:t>
+      </w:r>
+      <w:r>
+        <w:t>. Go for it! (</w:t>
+      </w:r>
+      <w:proofErr w:type="gramStart"/>
+      <w:r>
+        <w:rPr>
+          <w:i/>
+        </w:rPr>
+        <w:t>gray</w:t>
+      </w:r>
+      <w:proofErr w:type="gramEnd"/>
+      <w:r>
+        <w:rPr>
+          <w:i/>
+        </w:rPr>
+        <w:t xml:space="preserve"> out all other clams</w:t>
+      </w:r>
+      <w:r>
+        <w:t>)</w:t>
+      </w:r>
+    </w:p>
+    <w:p/>
+    <w:p>
+      <w:r>
+        <w:t xml:space="preserve">Wow! You’re on a roll. Now we go back to </w:t>
+      </w:r>
+      <w:r>
+        <w:rPr>
+          <w:b/>
+        </w:rPr>
+        <w:t>A</w:t>
+      </w:r>
+      <w:r>
+        <w:t xml:space="preserve">, </w:t>
+      </w:r>
+      <w:r>
+        <w:rPr>
+          <w:b/>
+        </w:rPr>
+        <w:t>B</w:t>
+      </w:r>
+      <w:r>
+        <w:t xml:space="preserve">, and </w:t>
+      </w:r>
+      <w:proofErr w:type="gramStart"/>
+      <w:r>
+        <w:rPr>
+          <w:b/>
+        </w:rPr>
+        <w:t>C</w:t>
+      </w:r>
+      <w:r>
+        <w:t>.</w:t>
+      </w:r>
+      <w:proofErr w:type="gramEnd"/>
+      <w:r>
+        <w:t xml:space="preserve"> </w:t>
+      </w:r>
+      <w:r>
+        <w:t xml:space="preserve"> </w:t>
+      </w:r>
+      <w:r>
+        <w:t>(</w:t>
+      </w:r>
+      <w:proofErr w:type="gramStart"/>
+      <w:r>
+        <w:rPr>
+          <w:i/>
+        </w:rPr>
+        <w:t>gray</w:t>
+      </w:r>
+      <w:proofErr w:type="gramEnd"/>
+      <w:r>
+        <w:rPr>
+          <w:i/>
+        </w:rPr>
+        <w:t xml:space="preserve"> out all other clams</w:t>
+      </w:r>
+      <w:r>
+        <w:t>)</w:t>
+      </w:r>
+    </w:p>
+    <w:p/>
+    <w:p>
+      <w:r>
+        <w:t xml:space="preserve">Don’t </w:t>
+      </w:r>
+      <w:proofErr w:type="gramStart"/>
+      <w:r>
+        <w:t>worry,</w:t>
+      </w:r>
+      <w:proofErr w:type="gramEnd"/>
+      <w:r>
+        <w:t xml:space="preserve"> I have trouble remember</w:t>
+      </w:r>
+      <w:r>
+        <w:t>ing</w:t>
+      </w:r>
+      <w:r>
+        <w:t xml:space="preserve"> everything too. </w:t>
+      </w:r>
+      <w:r>
+        <w:t xml:space="preserve">I think of all the notes on the lines like </w:t>
+      </w:r>
+      <w:r>
+        <w:rPr>
+          <w:b/>
+        </w:rPr>
+        <w:t xml:space="preserve">‘Every Good Boy Does </w:t>
+      </w:r>
+      <w:proofErr w:type="gramStart"/>
+      <w:r>
+        <w:rPr>
+          <w:b/>
+        </w:rPr>
+        <w:t>Fine</w:t>
+      </w:r>
+      <w:proofErr w:type="gramEnd"/>
+      <w:r>
+        <w:rPr>
+          <w:b/>
+        </w:rPr>
+        <w:t>’</w:t>
+      </w:r>
+      <w:r>
+        <w:t>. (</w:t>
+      </w:r>
+      <w:proofErr w:type="gramStart"/>
+      <w:r>
+        <w:t>show</w:t>
+      </w:r>
+      <w:proofErr w:type="gramEnd"/>
+      <w:r>
+        <w:t xml:space="preserve"> E, G, B, D, F)</w:t>
+      </w:r>
+      <w:r>
+        <w:t xml:space="preserve"> </w:t>
+      </w:r>
+      <w:r>
+        <w:t>You can try playing the first three</w:t>
+      </w:r>
+      <w:r>
+        <w:t>.</w:t>
+      </w:r>
+    </w:p>
+    <w:p/>
+    <w:p>
+      <w:r>
+        <w:t>Every</w:t>
+      </w:r>
+    </w:p>
+    <w:p/>
+    <w:p>
+      <w:r>
+        <w:t>Good</w:t>
+      </w:r>
+    </w:p>
+    <w:p/>
+    <w:p>
+      <w:r>
+        <w:t>Boy</w:t>
+      </w:r>
+    </w:p>
+    <w:p/>
+    <w:p>
+      <w:r>
+        <w:t xml:space="preserve">And for the notes in spaces, I think of </w:t>
+      </w:r>
+      <w:r>
+        <w:rPr>
+          <w:b/>
+        </w:rPr>
+        <w:t>‘FACE’</w:t>
+      </w:r>
+      <w:r>
+        <w:t xml:space="preserve">. </w:t>
+      </w:r>
+      <w:proofErr w:type="gramStart"/>
+      <w:r>
+        <w:t>Like your face or my face.</w:t>
+      </w:r>
+      <w:proofErr w:type="gramEnd"/>
+      <w:r>
+        <w:t xml:space="preserve"> Try playing those.</w:t>
+      </w:r>
+    </w:p>
+    <w:p/>
+    <w:p>
+      <w:r>
+        <w:t>F</w:t>
+      </w:r>
+    </w:p>
+    <w:p/>
+    <w:p>
+      <w:r>
+        <w:t>A</w:t>
+      </w:r>
+    </w:p>
+    <w:p/>
+    <w:p>
+      <w:r>
+        <w:t>C</w:t>
+      </w:r>
+    </w:p>
+    <w:p/>
+    <w:p>
+      <w:r>
+        <w:t xml:space="preserve">Well done! I think you’re getting the hang of this. Remember, </w:t>
+      </w:r>
+      <w:proofErr w:type="gramStart"/>
+      <w:r>
+        <w:t>there’s</w:t>
+      </w:r>
+      <w:proofErr w:type="gramEnd"/>
+      <w:r>
+        <w:t xml:space="preserve"> more </w:t>
+      </w:r>
+      <w:r>
+        <w:t>lessons you can try after this if you want more practice. Goodbye for now.</w:t>
+      </w:r>
+    </w:p>
+    <w:p/>
+    <w:p>
+      <w:pPr>
+        <w:rPr>
+          <w:b/>
+        </w:rPr>
+      </w:pPr>
+    </w:p>
+    <w:p>
+      <w:pPr>
+        <w:rPr>
+          <w:b/>
+        </w:rPr>
+      </w:pPr>
+      <w:r>
+        <w:rPr>
+          <w:b/>
+        </w:rPr>
+        <w:t>Greetings</w:t>
+      </w:r>
+    </w:p>
+    <w:p/>
+    <w:p>
       <w:pPr>
         <w:jc w:val="center"/>
       </w:pPr>
@@ -1027,11 +1004,6 @@
       </w:r>
     </w:p>
     <w:p>
-      <w:pPr>
-        <w:rPr>
-          <w:b/>
-        </w:rPr>
-      </w:pPr>
       <w:r>
         <w:t xml:space="preserve">Hi, remember me, </w:t>
       </w:r>
@@ -1047,6 +1019,350 @@
     <w:p/>
     <w:p>
       <w:pPr>
+        <w:jc w:val="center"/>
+      </w:pPr>
+      <w:r>
+        <w:t>INSTRUCTOR</w:t>
+      </w:r>
+    </w:p>
+    <w:p>
+      <w:pPr>
+        <w:rPr>
+          <w:b/>
+        </w:rPr>
+      </w:pPr>
+      <w:r>
+        <w:t xml:space="preserve">It is I, </w:t>
+      </w:r>
+      <w:proofErr w:type="spellStart"/>
+      <w:r>
+        <w:t>Whalezart</w:t>
+      </w:r>
+      <w:proofErr w:type="spellEnd"/>
+      <w:r>
+        <w:t xml:space="preserve">! Whale composer extraordinaire. </w:t>
+      </w:r>
+    </w:p>
+    <w:p>
+      <w:pPr>
+        <w:rPr>
+          <w:b/>
+        </w:rPr>
+      </w:pPr>
+    </w:p>
+    <w:p>
+      <w:pPr>
+        <w:rPr>
+          <w:b/>
+        </w:rPr>
+      </w:pPr>
+    </w:p>
+    <w:p>
+      <w:pPr>
+        <w:rPr>
+          <w:b/>
+        </w:rPr>
+      </w:pPr>
+      <w:r>
+        <w:rPr>
+          <w:b/>
+        </w:rPr>
+        <w:t xml:space="preserve">Song Start </w:t>
+      </w:r>
+    </w:p>
+    <w:p>
+      <w:pPr>
+        <w:jc w:val="center"/>
+      </w:pPr>
+      <w:r>
+        <w:t>INSTRUCTOR</w:t>
+      </w:r>
+    </w:p>
+    <w:p>
+      <w:r>
+        <w:t>Ok, here goes nothing. Get ready!</w:t>
+      </w:r>
+    </w:p>
+    <w:p/>
+    <w:p>
+      <w:pPr>
+        <w:jc w:val="center"/>
+      </w:pPr>
+      <w:r>
+        <w:t>INSTRUCTOR</w:t>
+      </w:r>
+    </w:p>
+    <w:p>
+      <w:r>
+        <w:t xml:space="preserve">On you </w:t>
+      </w:r>
+      <w:proofErr w:type="gramStart"/>
+      <w:r>
+        <w:t>mark, get set, go</w:t>
+      </w:r>
+      <w:proofErr w:type="gramEnd"/>
+      <w:r>
+        <w:t>!</w:t>
+      </w:r>
+    </w:p>
+    <w:p/>
+    <w:p>
+      <w:pPr>
+        <w:jc w:val="center"/>
+      </w:pPr>
+      <w:r>
+        <w:t>INSTRUCTOR</w:t>
+      </w:r>
+    </w:p>
+    <w:p>
+      <w:r>
+        <w:t xml:space="preserve">Ears perked, fingers forward. </w:t>
+      </w:r>
+      <w:r>
+        <w:t>Are you ready?</w:t>
+      </w:r>
+    </w:p>
+    <w:p/>
+    <w:p>
+      <w:pPr>
+        <w:jc w:val="center"/>
+      </w:pPr>
+      <w:r>
+        <w:t>INSTRUCTOR</w:t>
+      </w:r>
+    </w:p>
+    <w:p>
+      <w:r>
+        <w:t xml:space="preserve">Oh, I can’t wait to hear you play. </w:t>
+      </w:r>
+      <w:r>
+        <w:t>Here we go!</w:t>
+      </w:r>
+    </w:p>
+    <w:p/>
+    <w:p>
+      <w:pPr>
+        <w:rPr>
+          <w:b/>
+        </w:rPr>
+      </w:pPr>
+    </w:p>
+    <w:p>
+      <w:pPr>
+        <w:rPr>
+          <w:b/>
+        </w:rPr>
+      </w:pPr>
+      <w:proofErr w:type="spellStart"/>
+      <w:r>
+        <w:rPr>
+          <w:b/>
+        </w:rPr>
+        <w:t>Scoldings</w:t>
+      </w:r>
+      <w:proofErr w:type="spellEnd"/>
+    </w:p>
+    <w:p>
+      <w:pPr>
+        <w:jc w:val="center"/>
+      </w:pPr>
+      <w:r>
+        <w:t>INSTRUCTOR</w:t>
+      </w:r>
+    </w:p>
+    <w:p>
+      <w:r>
+        <w:t>Oh no, that’s not right. Try again.</w:t>
+      </w:r>
+    </w:p>
+    <w:p>
+      <w:pPr>
+        <w:rPr>
+          <w:b/>
+        </w:rPr>
+      </w:pPr>
+    </w:p>
+    <w:p>
+      <w:pPr>
+        <w:jc w:val="center"/>
+      </w:pPr>
+      <w:r>
+        <w:t>INSTRUCTOR</w:t>
+      </w:r>
+    </w:p>
+    <w:p>
+      <w:r>
+        <w:t>No, I don’t think that’s correct.</w:t>
+      </w:r>
+    </w:p>
+    <w:p>
+      <w:pPr>
+        <w:rPr>
+          <w:b/>
+        </w:rPr>
+      </w:pPr>
+    </w:p>
+    <w:p>
+      <w:pPr>
+        <w:jc w:val="center"/>
+      </w:pPr>
+      <w:r>
+        <w:t>INSTRUCTOR</w:t>
+      </w:r>
+    </w:p>
+    <w:p>
+      <w:r>
+        <w:t>That sounds weird. Why don’t you try again?</w:t>
+      </w:r>
+    </w:p>
+    <w:p>
+      <w:pPr>
+        <w:rPr>
+          <w:b/>
+        </w:rPr>
+      </w:pPr>
+    </w:p>
+    <w:p>
+      <w:pPr>
+        <w:rPr>
+          <w:b/>
+        </w:rPr>
+      </w:pPr>
+    </w:p>
+    <w:p>
+      <w:pPr>
+        <w:rPr>
+          <w:b/>
+        </w:rPr>
+      </w:pPr>
+      <w:r>
+        <w:rPr>
+          <w:b/>
+        </w:rPr>
+        <w:t>Song Complete (Good)</w:t>
+      </w:r>
+    </w:p>
+    <w:p>
+      <w:pPr>
+        <w:jc w:val="center"/>
+      </w:pPr>
+      <w:r>
+        <w:t>INSTRUCTOR</w:t>
+      </w:r>
+    </w:p>
+    <w:p>
+      <w:r>
+        <w:t xml:space="preserve">That sounded great, I knew you could do it! </w:t>
+      </w:r>
+    </w:p>
+    <w:p/>
+    <w:p>
+      <w:pPr>
+        <w:jc w:val="center"/>
+      </w:pPr>
+      <w:r>
+        <w:t>INSTRUCTOR</w:t>
+      </w:r>
+    </w:p>
+    <w:p>
+      <w:r>
+        <w:t>That was music to my ears! Good job!</w:t>
+      </w:r>
+    </w:p>
+    <w:p/>
+    <w:p>
+      <w:pPr>
+        <w:rPr>
+          <w:b/>
+        </w:rPr>
+      </w:pPr>
+      <w:r>
+        <w:rPr>
+          <w:b/>
+        </w:rPr>
+        <w:t>Song Complete (Bad)</w:t>
+      </w:r>
+    </w:p>
+    <w:p>
+      <w:pPr>
+        <w:jc w:val="center"/>
+      </w:pPr>
+      <w:r>
+        <w:t>INSTRUCTOR</w:t>
+      </w:r>
+    </w:p>
+    <w:p>
+      <w:r>
+        <w:t xml:space="preserve">Hmm… </w:t>
+      </w:r>
+      <w:r>
+        <w:t>I think you need more practice. Remember, practice makes perfect.</w:t>
+      </w:r>
+    </w:p>
+    <w:p>
+      <w:pPr>
+        <w:jc w:val="center"/>
+      </w:pPr>
+    </w:p>
+    <w:p>
+      <w:pPr>
+        <w:jc w:val="center"/>
+      </w:pPr>
+      <w:r>
+        <w:t>INSTRUCTOR</w:t>
+      </w:r>
+    </w:p>
+    <w:p>
+      <w:proofErr w:type="gramStart"/>
+      <w:r>
+        <w:t>You’ll do better next time</w:t>
+      </w:r>
+      <w:proofErr w:type="gramEnd"/>
+      <w:r>
+        <w:t xml:space="preserve">, </w:t>
+      </w:r>
+      <w:proofErr w:type="gramStart"/>
+      <w:r>
+        <w:t>I know it</w:t>
+      </w:r>
+      <w:proofErr w:type="gramEnd"/>
+      <w:r>
+        <w:t xml:space="preserve">. Just remember to practice. </w:t>
+      </w:r>
+    </w:p>
+    <w:p/>
+    <w:p>
+      <w:pPr>
+        <w:rPr>
+          <w:b/>
+        </w:rPr>
+      </w:pPr>
+      <w:r>
+        <w:rPr>
+          <w:b/>
+        </w:rPr>
+        <w:t>Score Explanation</w:t>
+      </w:r>
+    </w:p>
+    <w:p>
+      <w:pPr>
+        <w:jc w:val="center"/>
+      </w:pPr>
+      <w:r>
+        <w:t>INSTRUCTOR</w:t>
+      </w:r>
+    </w:p>
+    <w:p>
+      <w:r>
+        <w:t>This is the score screen</w:t>
+      </w:r>
+      <w:r>
+        <w:t xml:space="preserve">. It tells you how well you did. You can even see how many notes you missed. If you played well enough, you’ll earn a badge for each difficulty. </w:t>
+      </w:r>
+    </w:p>
+    <w:p/>
+    <w:p>
+      <w:pPr>
         <w:rPr>
           <w:b/>
         </w:rPr>
@@ -1071,7 +1387,50 @@
         <w:t>There's always music around us, you just have to know where to find it.</w:t>
       </w:r>
     </w:p>
-    <w:p/>
+    <w:p>
+      <w:pPr>
+        <w:jc w:val="center"/>
+      </w:pPr>
+    </w:p>
+    <w:p>
+      <w:pPr>
+        <w:jc w:val="center"/>
+      </w:pPr>
+      <w:r>
+        <w:t>INSTRUCTOR</w:t>
+      </w:r>
+    </w:p>
+    <w:p>
+      <w:r>
+        <w:t>Have you been to the Great Barrier Reef? I heard it’s almost as nice as this.</w:t>
+      </w:r>
+    </w:p>
+    <w:p/>
+    <w:p>
+      <w:pPr>
+        <w:jc w:val="center"/>
+      </w:pPr>
+      <w:r>
+        <w:t>INSTRUCTOR</w:t>
+      </w:r>
+    </w:p>
+    <w:p>
+      <w:r>
+        <w:t>Di</w:t>
+      </w:r>
+      <w:r>
+        <w:t xml:space="preserve">d you know </w:t>
+      </w:r>
+      <w:r>
+        <w:t xml:space="preserve">some </w:t>
+      </w:r>
+      <w:r>
+        <w:t>whales</w:t>
+      </w:r>
+      <w:r>
+        <w:t xml:space="preserve"> such as humpback whales, can sing too?</w:t>
+      </w:r>
+    </w:p>
     <w:sectPr>
       <w:pgSz w:w="12240" w:h="15840"/>
       <w:pgMar w:top="1440" w:right="1800" w:bottom="1440" w:left="1800" w:header="720" w:footer="720" w:gutter="0"/>

</xml_diff>